<commit_message>
Relu et commenté par @sjinko
</commit_message>
<xml_diff>
--- a/partenariats/kasprzyk_roy_tannir-courriel-invitation_lancement-20230925.docx
+++ b/partenariats/kasprzyk_roy_tannir-courriel-invitation_lancement-20230925.docx
@@ -21,22 +21,34 @@
         </w:rPr>
         <w:t xml:space="preserve"> : </w:t>
       </w:r>
-      <w:r>
-        <w:rPr>
-          <w:rFonts w:eastAsia="Times New Roman"/>
-          <w:color w:val="000000"/>
-          <w:lang w:val="fr-CA" w:eastAsia="en-GB"/>
-        </w:rPr>
-        <w:t xml:space="preserve">Chaire UNESCO </w:t>
-      </w:r>
-      <w:r>
-        <w:rPr>
-          <w:rFonts w:eastAsia="Times New Roman"/>
-          <w:color w:val="000000"/>
-          <w:lang w:val="fr-CA" w:eastAsia="en-GB"/>
-        </w:rPr>
-        <w:t xml:space="preserve">– </w:t>
-      </w:r>
+      <w:del w:id="0" w:author="Shin Koseki" w:date="2023-09-27T13:55:00Z">
+        <w:r>
+          <w:rPr>
+            <w:rFonts w:eastAsia="Times New Roman"/>
+            <w:color w:val="000000"/>
+            <w:lang w:val="fr-CA" w:eastAsia="en-GB"/>
+          </w:rPr>
+          <w:delText xml:space="preserve">Chaire UNESCO </w:delText>
+        </w:r>
+        <w:r>
+          <w:rPr>
+            <w:rFonts w:eastAsia="Times New Roman"/>
+            <w:color w:val="000000"/>
+            <w:lang w:val="fr-CA" w:eastAsia="en-GB"/>
+          </w:rPr>
+          <w:delText xml:space="preserve">– </w:delText>
+        </w:r>
+      </w:del>
+      <w:ins w:id="1" w:author="Shin Koseki" w:date="2023-09-27T13:55:00Z">
+        <w:r>
+          <w:rPr>
+            <w:rFonts w:eastAsia="Times New Roman"/>
+            <w:color w:val="000000"/>
+            <w:lang w:val="fr-CA" w:eastAsia="en-GB"/>
+          </w:rPr>
+          <w:t>RSVP — </w:t>
+        </w:r>
+      </w:ins>
       <w:r>
         <w:rPr>
           <w:rFonts w:cstheme="minorHAnsi"/>
@@ -288,42 +300,132 @@
         <w:t>Nplex</w:t>
       </w:r>
       <w:proofErr w:type="spellEnd"/>
-      <w:r>
-        <w:rPr>
-          <w:lang w:val="fr-CA"/>
-        </w:rPr>
-        <w:t xml:space="preserve">, </w:t>
-      </w:r>
-      <w:r>
-        <w:rPr>
-          <w:lang w:val="fr-CA"/>
-        </w:rPr>
-        <w:t>l</w:t>
-      </w:r>
-      <w:r>
-        <w:rPr>
-          <w:lang w:val="fr-CA"/>
-        </w:rPr>
-        <w:t xml:space="preserve">es collaborateurs dont la ville de Montréal </w:t>
-      </w:r>
-      <w:r>
-        <w:rPr>
-          <w:lang w:val="fr-CA"/>
-        </w:rPr>
-        <w:t xml:space="preserve">et </w:t>
-      </w:r>
-      <w:r>
-        <w:rPr>
-          <w:lang w:val="fr-CA"/>
-        </w:rPr>
-        <w:t xml:space="preserve">les </w:t>
-      </w:r>
-      <w:r>
-        <w:rPr>
-          <w:lang w:val="fr-CA"/>
-        </w:rPr>
-        <w:t>contributeurs</w:t>
-      </w:r>
+      <w:ins w:id="2" w:author="Shin Koseki" w:date="2023-09-27T13:56:00Z">
+        <w:r>
+          <w:rPr>
+            <w:lang w:val="fr-CA"/>
+          </w:rPr>
+          <w:t xml:space="preserve"> et</w:t>
+        </w:r>
+      </w:ins>
+      <w:del w:id="3" w:author="Shin Koseki" w:date="2023-09-27T13:56:00Z">
+        <w:r>
+          <w:rPr>
+            <w:lang w:val="fr-CA"/>
+          </w:rPr>
+          <w:delText>,</w:delText>
+        </w:r>
+      </w:del>
+      <w:ins w:id="4" w:author="Shin Koseki" w:date="2023-09-27T13:56:00Z">
+        <w:r>
+          <w:rPr>
+            <w:lang w:val="fr-CA"/>
+          </w:rPr>
+          <w:t xml:space="preserve"> l’équipe de développement du projet,</w:t>
+        </w:r>
+      </w:ins>
+      <w:r>
+        <w:rPr>
+          <w:lang w:val="fr-CA"/>
+        </w:rPr>
+        <w:t xml:space="preserve"> </w:t>
+      </w:r>
+      <w:del w:id="5" w:author="Shin Koseki" w:date="2023-09-27T13:56:00Z">
+        <w:r>
+          <w:rPr>
+            <w:lang w:val="fr-CA"/>
+          </w:rPr>
+          <w:delText>l</w:delText>
+        </w:r>
+        <w:r>
+          <w:rPr>
+            <w:lang w:val="fr-CA"/>
+          </w:rPr>
+          <w:delText xml:space="preserve">es </w:delText>
+        </w:r>
+      </w:del>
+      <w:ins w:id="6" w:author="Shin Koseki" w:date="2023-09-27T13:56:00Z">
+        <w:r>
+          <w:rPr>
+            <w:lang w:val="fr-CA"/>
+          </w:rPr>
+          <w:t>et des</w:t>
+        </w:r>
+        <w:r>
+          <w:rPr>
+            <w:lang w:val="fr-CA"/>
+          </w:rPr>
+          <w:t xml:space="preserve"> </w:t>
+        </w:r>
+      </w:ins>
+      <w:r>
+        <w:rPr>
+          <w:lang w:val="fr-CA"/>
+        </w:rPr>
+        <w:t xml:space="preserve">collaborateurs </w:t>
+      </w:r>
+      <w:del w:id="7" w:author="Shin Koseki" w:date="2023-09-27T13:57:00Z">
+        <w:r>
+          <w:rPr>
+            <w:lang w:val="fr-CA"/>
+          </w:rPr>
+          <w:delText xml:space="preserve">dont </w:delText>
+        </w:r>
+      </w:del>
+      <w:ins w:id="8" w:author="Shin Koseki" w:date="2023-09-27T13:57:00Z">
+        <w:r>
+          <w:rPr>
+            <w:lang w:val="fr-CA"/>
+          </w:rPr>
+          <w:t>de</w:t>
+        </w:r>
+        <w:r>
+          <w:rPr>
+            <w:lang w:val="fr-CA"/>
+          </w:rPr>
+          <w:t xml:space="preserve"> </w:t>
+        </w:r>
+      </w:ins>
+      <w:r>
+        <w:rPr>
+          <w:lang w:val="fr-CA"/>
+        </w:rPr>
+        <w:t>la ville de Montréal</w:t>
+      </w:r>
+      <w:ins w:id="9" w:author="Shin Koseki" w:date="2023-09-27T13:57:00Z">
+        <w:r>
+          <w:rPr>
+            <w:lang w:val="fr-CA"/>
+          </w:rPr>
+          <w:t>.</w:t>
+        </w:r>
+      </w:ins>
+      <w:del w:id="10" w:author="Shin Koseki" w:date="2023-09-27T13:57:00Z">
+        <w:r>
+          <w:rPr>
+            <w:lang w:val="fr-CA"/>
+          </w:rPr>
+          <w:delText xml:space="preserve"> </w:delText>
+        </w:r>
+        <w:r>
+          <w:rPr>
+            <w:lang w:val="fr-CA"/>
+          </w:rPr>
+          <w:delText xml:space="preserve">et </w:delText>
+        </w:r>
+        <w:r>
+          <w:rPr>
+            <w:lang w:val="fr-CA"/>
+          </w:rPr>
+          <w:delText xml:space="preserve">les </w:delText>
+        </w:r>
+        <w:r>
+          <w:rPr>
+            <w:lang w:val="fr-CA"/>
+          </w:rPr>
+          <w:delText>contributeurs</w:delText>
+        </w:r>
+      </w:del>
       <w:r>
         <w:rPr>
           <w:lang w:val="fr-CA"/>
@@ -586,6 +688,14 @@
     </w:sectPr>
   </w:body>
 </w:document>
+</file>
+
+<file path=word/people.xml><?xml version="1.0" encoding="utf-8"?>
+<w15:people xmlns:wpc="http://schemas.microsoft.com/office/word/2010/wordprocessingCanvas" xmlns:cx="http://schemas.microsoft.com/office/drawing/2014/chartex" xmlns:cx1="http://schemas.microsoft.com/office/drawing/2015/9/8/chartex" xmlns:cx2="http://schemas.microsoft.com/office/drawing/2015/10/21/chartex" xmlns:cx3="http://schemas.microsoft.com/office/drawing/2016/5/9/chartex" xmlns:cx4="http://schemas.microsoft.com/office/drawing/2016/5/10/chartex" xmlns:cx5="http://schemas.microsoft.com/office/drawing/2016/5/11/chartex" xmlns:cx6="http://schemas.microsoft.com/office/drawing/2016/5/12/chartex" xmlns:cx7="http://schemas.microsoft.com/office/drawing/2016/5/13/chartex" xmlns:cx8="http://schemas.microsoft.com/office/drawing/2016/5/14/chartex" xmlns:mc="http://schemas.openxmlformats.org/markup-compatibility/2006" xmlns:aink="http://schemas.microsoft.com/office/drawing/2016/ink" xmlns:am3d="http://schemas.microsoft.com/office/drawing/2017/model3d" xmlns:o="urn:schemas-microsoft-com:office:office" xmlns:oel="http://schemas.microsoft.com/office/2019/extlst" xmlns:r="http://schemas.openxmlformats.org/officeDocument/2006/relationships" xmlns:m="http://schemas.openxmlformats.org/officeDocument/2006/math" xmlns:v="urn:schemas-microsoft-com:vml" xmlns:wp14="http://schemas.microsoft.com/office/word/2010/wordprocessingDrawing" xmlns:wp="http://schemas.openxmlformats.org/drawingml/2006/wordprocessingDrawing" xmlns:w10="urn:schemas-microsoft-com:office:word" xmlns:w="http://schemas.openxmlformats.org/wordprocessingml/2006/main" xmlns:w14="http://schemas.microsoft.com/office/word/2010/wordml" xmlns:w15="http://schemas.microsoft.com/office/word/2012/wordml" xmlns:w16cex="http://schemas.microsoft.com/office/word/2018/wordml/cex" xmlns:w16cid="http://schemas.microsoft.com/office/word/2016/wordml/cid" xmlns:w16="http://schemas.microsoft.com/office/word/2018/wordml" xmlns:w16sdtdh="http://schemas.microsoft.com/office/word/2020/wordml/sdtdatahash" xmlns:w16se="http://schemas.microsoft.com/office/word/2015/wordml/symex" xmlns:wpg="http://schemas.microsoft.com/office/word/2010/wordprocessingGroup" xmlns:wpi="http://schemas.microsoft.com/office/word/2010/wordprocessingInk" xmlns:wne="http://schemas.microsoft.com/office/word/2006/wordml" xmlns:wps="http://schemas.microsoft.com/office/word/2010/wordprocessingShape" mc:Ignorable="w14 w15 w16se w16cid w16 w16cex w16sdtdh wp14">
+  <w15:person w15:author="Shin Koseki">
+    <w15:presenceInfo w15:providerId="AD" w15:userId="S::shin.koseki@umontreal.ca::e615fb41-0ff1-4ccb-8efc-5ac5e5c46f2a"/>
+  </w15:person>
+</w15:people>
 </file>
 
 <file path=word/styles.xml><?xml version="1.0" encoding="utf-8"?>
@@ -989,13 +1099,13 @@
     <w:name w:val="Normal"/>
     <w:qFormat/>
   </w:style>
-  <w:style w:type="character" w:default="1" w:styleId="Policepardfaut">
+  <w:style w:type="character" w:default="1" w:styleId="DefaultParagraphFont">
     <w:name w:val="Default Paragraph Font"/>
     <w:uiPriority w:val="1"/>
     <w:semiHidden/>
     <w:unhideWhenUsed/>
   </w:style>
-  <w:style w:type="table" w:default="1" w:styleId="TableauNormal">
+  <w:style w:type="table" w:default="1" w:styleId="TableNormal">
     <w:name w:val="Normal Table"/>
     <w:uiPriority w:val="99"/>
     <w:semiHidden/>
@@ -1010,11 +1120,21 @@
       </w:tblCellMar>
     </w:tblPr>
   </w:style>
-  <w:style w:type="numbering" w:default="1" w:styleId="Aucuneliste">
+  <w:style w:type="numbering" w:default="1" w:styleId="NoList">
     <w:name w:val="No List"/>
     <w:uiPriority w:val="99"/>
     <w:semiHidden/>
     <w:unhideWhenUsed/>
+  </w:style>
+  <w:style w:type="paragraph" w:styleId="Revision">
+    <w:name w:val="Revision"/>
+    <w:hidden/>
+    <w:uiPriority w:val="99"/>
+    <w:semiHidden/>
+    <w:rsid w:val="00F2742C"/>
+    <w:pPr>
+      <w:spacing w:after="0" w:line="240" w:lineRule="auto"/>
+    </w:pPr>
   </w:style>
 </w:styles>
 </file>

</xml_diff>